<commit_message>
added feacture that calculates the perentoria and add it to the template
</commit_message>
<xml_diff>
--- a/src/AH-HR-R07-REGISTRO-HORAS-PERENTORIAS.docx
+++ b/src/AH-HR-R07-REGISTRO-HORAS-PERENTORIAS.docx
@@ -190,7 +190,25 @@
           <w:sz w:val="14"/>
           <w:szCs w:val="14"/>
         </w:rPr>
-        <w:t xml:space="preserve">Azul Handling </w:t>
+        <w:t xml:space="preserve">Azul </w:t>
+      </w:r>
+      <w:proofErr w:type="spellStart"/>
+      <w:r>
+        <w:rPr>
+          <w:rFonts w:ascii="Roboto" w:hAnsi="Roboto"/>
+          <w:sz w:val="14"/>
+          <w:szCs w:val="14"/>
+        </w:rPr>
+        <w:t>Handling</w:t>
+      </w:r>
+      <w:proofErr w:type="spellEnd"/>
+      <w:r>
+        <w:rPr>
+          <w:rFonts w:ascii="Roboto" w:hAnsi="Roboto"/>
+          <w:sz w:val="14"/>
+          <w:szCs w:val="14"/>
+        </w:rPr>
+        <w:t xml:space="preserve"> </w:t>
       </w:r>
     </w:p>
     <w:p>
@@ -218,7 +236,25 @@
           <w:szCs w:val="14"/>
         </w:rPr>
         <w:tab/>
-        <w:t xml:space="preserve">Calle Migdia 37, 2 A </w:t>
+        <w:t xml:space="preserve">Calle </w:t>
+      </w:r>
+      <w:proofErr w:type="spellStart"/>
+      <w:r>
+        <w:rPr>
+          <w:rFonts w:ascii="Roboto" w:hAnsi="Roboto"/>
+          <w:sz w:val="14"/>
+          <w:szCs w:val="14"/>
+        </w:rPr>
+        <w:t>Migdia</w:t>
+      </w:r>
+      <w:proofErr w:type="spellEnd"/>
+      <w:r>
+        <w:rPr>
+          <w:rFonts w:ascii="Roboto" w:hAnsi="Roboto"/>
+          <w:sz w:val="14"/>
+          <w:szCs w:val="14"/>
+        </w:rPr>
+        <w:t xml:space="preserve"> 37, 2 A </w:t>
       </w:r>
     </w:p>
     <w:p>
@@ -466,6 +502,7 @@
         </w:rPr>
         <w:t xml:space="preserve"> </w:t>
       </w:r>
+      <w:proofErr w:type="spellStart"/>
       <w:r>
         <w:rPr>
           <w:rStyle w:val="normaltextrun"/>
@@ -477,6 +514,7 @@
         </w:rPr>
         <w:t>iHandling</w:t>
       </w:r>
+      <w:proofErr w:type="spellEnd"/>
       <w:r>
         <w:rPr>
           <w:rStyle w:val="tabchar"/>
@@ -508,6 +546,8 @@
         </w:rPr>
         <w:t>{/</w:t>
       </w:r>
+      <w:proofErr w:type="spellStart"/>
+      <w:proofErr w:type="gramStart"/>
       <w:r>
         <w:rPr>
           <w:rStyle w:val="tabchar"/>
@@ -519,6 +559,7 @@
         </w:rPr>
         <w:t>isIhandling</w:t>
       </w:r>
+      <w:proofErr w:type="spellEnd"/>
       <w:r>
         <w:rPr>
           <w:rStyle w:val="tabchar"/>
@@ -552,6 +593,7 @@
         </w:rPr>
         <w:t>{</w:t>
       </w:r>
+      <w:proofErr w:type="gramEnd"/>
       <w:r>
         <w:rPr>
           <w:rStyle w:val="tabchar"/>
@@ -563,6 +605,7 @@
         </w:rPr>
         <w:t>^</w:t>
       </w:r>
+      <w:proofErr w:type="spellStart"/>
       <w:r>
         <w:rPr>
           <w:rStyle w:val="tabchar"/>
@@ -585,6 +628,7 @@
         </w:rPr>
         <w:t>Ryanair</w:t>
       </w:r>
+      <w:proofErr w:type="spellEnd"/>
       <w:r>
         <w:rPr>
           <w:rStyle w:val="tabchar"/>
@@ -658,8 +702,9 @@
           <w:szCs w:val="14"/>
           <w:lang w:val="en-US"/>
         </w:rPr>
-        <w:t>{/is</w:t>
-      </w:r>
+        <w:t>{/</w:t>
+      </w:r>
+      <w:proofErr w:type="spellStart"/>
       <w:r>
         <w:rPr>
           <w:rStyle w:val="tabchar"/>
@@ -669,8 +714,20 @@
           <w:szCs w:val="14"/>
           <w:lang w:val="en-US"/>
         </w:rPr>
+        <w:t>is</w:t>
+      </w:r>
+      <w:r>
+        <w:rPr>
+          <w:rStyle w:val="tabchar"/>
+          <w:rFonts w:ascii="Roboto" w:hAnsi="Roboto" w:cs="Calibri"/>
+          <w:color w:val="A6A6A6"/>
+          <w:sz w:val="14"/>
+          <w:szCs w:val="14"/>
+          <w:lang w:val="en-US"/>
+        </w:rPr>
         <w:t>Ryanair</w:t>
       </w:r>
+      <w:proofErr w:type="spellEnd"/>
       <w:r>
         <w:rPr>
           <w:rStyle w:val="tabchar"/>
@@ -738,8 +795,9 @@
           <w:szCs w:val="14"/>
           <w:lang w:val="en-US"/>
         </w:rPr>
-        <w:t>{^isIhandling}</w:t>
-      </w:r>
+        <w:t>{^</w:t>
+      </w:r>
+      <w:proofErr w:type="spellStart"/>
       <w:r>
         <w:rPr>
           <w:rStyle w:val="tabchar"/>
@@ -749,8 +807,32 @@
           <w:szCs w:val="14"/>
           <w:lang w:val="en-US"/>
         </w:rPr>
+        <w:t>isIhandling</w:t>
+      </w:r>
+      <w:proofErr w:type="spellEnd"/>
+      <w:r>
+        <w:rPr>
+          <w:rStyle w:val="tabchar"/>
+          <w:rFonts w:ascii="Roboto" w:hAnsi="Roboto" w:cs="Calibri"/>
+          <w:color w:val="A6A6A6"/>
+          <w:sz w:val="14"/>
+          <w:szCs w:val="14"/>
+          <w:lang w:val="en-US"/>
+        </w:rPr>
+        <w:t>}</w:t>
+      </w:r>
+      <w:r>
+        <w:rPr>
+          <w:rStyle w:val="tabchar"/>
+          <w:rFonts w:ascii="Roboto" w:hAnsi="Roboto" w:cs="Calibri"/>
+          <w:color w:val="A6A6A6"/>
+          <w:sz w:val="14"/>
+          <w:szCs w:val="14"/>
+          <w:lang w:val="en-US"/>
+        </w:rPr>
         <w:t xml:space="preserve"> </w:t>
       </w:r>
+      <w:proofErr w:type="spellStart"/>
       <w:r>
         <w:rPr>
           <w:rStyle w:val="normaltextrun"/>
@@ -762,6 +844,7 @@
         </w:rPr>
         <w:t>iHandling</w:t>
       </w:r>
+      <w:proofErr w:type="spellEnd"/>
       <w:r>
         <w:rPr>
           <w:rStyle w:val="tabchar"/>
@@ -770,17 +853,163 @@
           <w:bCs/>
           <w:lang w:val="en-US"/>
         </w:rPr>
+        <w:t xml:space="preserve"> ☐</w:t>
+      </w:r>
+      <w:r>
+        <w:rPr>
+          <w:rStyle w:val="tabchar"/>
+          <w:rFonts w:ascii="Roboto" w:hAnsi="Roboto" w:cs="Calibri"/>
+          <w:color w:val="A6A6A6"/>
+          <w:sz w:val="14"/>
+          <w:szCs w:val="14"/>
+          <w:lang w:val="en-US"/>
+        </w:rPr>
+        <w:t>{/</w:t>
+      </w:r>
+      <w:proofErr w:type="spellStart"/>
+      <w:proofErr w:type="gramStart"/>
+      <w:r>
+        <w:rPr>
+          <w:rStyle w:val="tabchar"/>
+          <w:rFonts w:ascii="Roboto" w:hAnsi="Roboto" w:cs="Calibri"/>
+          <w:color w:val="A6A6A6"/>
+          <w:sz w:val="14"/>
+          <w:szCs w:val="14"/>
+          <w:lang w:val="en-US"/>
+        </w:rPr>
+        <w:t>isIhandling</w:t>
+      </w:r>
+      <w:proofErr w:type="spellEnd"/>
+      <w:r>
+        <w:rPr>
+          <w:rStyle w:val="tabchar"/>
+          <w:rFonts w:ascii="Roboto" w:hAnsi="Roboto" w:cs="Calibri"/>
+          <w:color w:val="A6A6A6"/>
+          <w:sz w:val="14"/>
+          <w:szCs w:val="14"/>
+          <w:lang w:val="en-US"/>
+        </w:rPr>
+        <w:t>}</w:t>
+      </w:r>
+      <w:r>
+        <w:rPr>
+          <w:rStyle w:val="tabchar"/>
+          <w:rFonts w:ascii="Roboto" w:hAnsi="Roboto" w:cs="Calibri"/>
+          <w:color w:val="A6A6A6"/>
+          <w:sz w:val="14"/>
+          <w:szCs w:val="14"/>
+          <w:lang w:val="en-US"/>
+        </w:rPr>
         <w:t xml:space="preserve"> </w:t>
       </w:r>
       <w:r>
         <w:rPr>
           <w:rStyle w:val="tabchar"/>
+          <w:rFonts w:ascii="Roboto" w:hAnsi="Roboto" w:cs="Calibri"/>
+          <w:sz w:val="14"/>
+          <w:szCs w:val="14"/>
+          <w:lang w:val="en-US"/>
+        </w:rPr>
+        <w:t xml:space="preserve">  </w:t>
+      </w:r>
+      <w:proofErr w:type="gramEnd"/>
+      <w:r>
+        <w:rPr>
+          <w:rStyle w:val="tabchar"/>
+          <w:rFonts w:ascii="Roboto" w:hAnsi="Roboto" w:cs="Calibri"/>
+          <w:color w:val="A6A6A6"/>
+          <w:sz w:val="14"/>
+          <w:szCs w:val="14"/>
+          <w:lang w:val="en-US"/>
+        </w:rPr>
+        <w:t>{</w:t>
+      </w:r>
+      <w:r>
+        <w:rPr>
+          <w:rStyle w:val="tabchar"/>
+          <w:rFonts w:ascii="Roboto" w:hAnsi="Roboto" w:cs="Calibri"/>
+          <w:color w:val="A6A6A6"/>
+          <w:sz w:val="14"/>
+          <w:szCs w:val="14"/>
+          <w:lang w:val="en-US"/>
+        </w:rPr>
+        <w:t>#</w:t>
+      </w:r>
+      <w:r>
+        <w:rPr>
+          <w:rStyle w:val="tabchar"/>
+          <w:rFonts w:ascii="Roboto" w:hAnsi="Roboto" w:cs="Calibri"/>
+          <w:color w:val="A6A6A6"/>
+          <w:sz w:val="14"/>
+          <w:szCs w:val="14"/>
+          <w:lang w:val="en-US"/>
+        </w:rPr>
+        <w:t>is</w:t>
+      </w:r>
+      <w:r>
+        <w:rPr>
+          <w:rStyle w:val="tabchar"/>
+          <w:rFonts w:ascii="Roboto" w:hAnsi="Roboto" w:cs="Calibri"/>
+          <w:color w:val="A6A6A6"/>
+          <w:sz w:val="14"/>
+          <w:szCs w:val="14"/>
+          <w:lang w:val="en-US"/>
+        </w:rPr>
+        <w:t>Ryanair</w:t>
+      </w:r>
+      <w:r>
+        <w:rPr>
+          <w:rStyle w:val="tabchar"/>
+          <w:rFonts w:ascii="Roboto" w:hAnsi="Roboto" w:cs="Calibri"/>
+          <w:color w:val="A6A6A6"/>
+          <w:sz w:val="14"/>
+          <w:szCs w:val="14"/>
+          <w:lang w:val="en-US"/>
+        </w:rPr>
+        <w:t>}</w:t>
+      </w:r>
+      <w:r>
+        <w:rPr>
+          <w:rStyle w:val="normaltextrun"/>
+          <w:rFonts w:ascii="Roboto" w:hAnsi="Roboto"/>
+          <w:color w:val="A6A6A6"/>
+          <w:sz w:val="14"/>
+          <w:szCs w:val="14"/>
+          <w:lang w:val="en-US"/>
+        </w:rPr>
+        <w:t xml:space="preserve"> </w:t>
+      </w:r>
+      <w:r>
+        <w:rPr>
+          <w:rStyle w:val="normaltextrun"/>
+          <w:rFonts w:ascii="Roboto" w:hAnsi="Roboto"/>
+          <w:color w:val="A6A6A6"/>
+          <w:sz w:val="14"/>
+          <w:szCs w:val="14"/>
+          <w:lang w:val="en-US"/>
+        </w:rPr>
+        <w:t>Ryanair</w:t>
+      </w:r>
+      <w:r>
+        <w:rPr>
+          <w:rStyle w:val="normaltextrun"/>
+          <w:rFonts w:ascii="Roboto" w:hAnsi="Roboto"/>
+          <w:color w:val="A6A6A6"/>
+          <w:sz w:val="14"/>
+          <w:szCs w:val="14"/>
+          <w:lang w:val="en-US"/>
+        </w:rPr>
+        <w:t xml:space="preserve"> </w:t>
+      </w:r>
+      <w:r>
+        <w:rPr>
+          <w:rStyle w:val="tabchar"/>
           <w:rFonts w:ascii="Segoe UI Symbol" w:hAnsi="Segoe UI Symbol" w:cs="Segoe UI Symbol"/>
           <w:b/>
           <w:bCs/>
           <w:lang w:val="en-US"/>
         </w:rPr>
-        <w:t>☐</w:t>
+        <w:t xml:space="preserve"> ☒</w:t>
       </w:r>
       <w:r>
         <w:rPr>
@@ -791,8 +1020,9 @@
           <w:szCs w:val="14"/>
           <w:lang w:val="en-US"/>
         </w:rPr>
-        <w:t>{/isIhandling}</w:t>
-      </w:r>
+        <w:t>{/</w:t>
+      </w:r>
+      <w:proofErr w:type="spellStart"/>
       <w:r>
         <w:rPr>
           <w:rStyle w:val="tabchar"/>
@@ -802,55 +1032,12 @@
           <w:szCs w:val="14"/>
           <w:lang w:val="en-US"/>
         </w:rPr>
-        <w:t xml:space="preserve"> </w:t>
+        <w:t>is</w:t>
       </w:r>
       <w:r>
         <w:rPr>
           <w:rStyle w:val="tabchar"/>
           <w:rFonts w:ascii="Roboto" w:hAnsi="Roboto" w:cs="Calibri"/>
-          <w:sz w:val="14"/>
-          <w:szCs w:val="14"/>
-          <w:lang w:val="en-US"/>
-        </w:rPr>
-        <w:t xml:space="preserve">  </w:t>
-      </w:r>
-      <w:r>
-        <w:rPr>
-          <w:rStyle w:val="tabchar"/>
-          <w:rFonts w:ascii="Roboto" w:hAnsi="Roboto" w:cs="Calibri"/>
-          <w:color w:val="A6A6A6"/>
-          <w:sz w:val="14"/>
-          <w:szCs w:val="14"/>
-          <w:lang w:val="en-US"/>
-        </w:rPr>
-        <w:t>{</w:t>
-      </w:r>
-      <w:r>
-        <w:rPr>
-          <w:rStyle w:val="tabchar"/>
-          <w:rFonts w:ascii="Roboto" w:hAnsi="Roboto" w:cs="Calibri"/>
-          <w:color w:val="A6A6A6"/>
-          <w:sz w:val="14"/>
-          <w:szCs w:val="14"/>
-          <w:lang w:val="en-US"/>
-        </w:rPr>
-        <w:t>#</w:t>
-      </w:r>
-      <w:r>
-        <w:rPr>
-          <w:rStyle w:val="tabchar"/>
-          <w:rFonts w:ascii="Roboto" w:hAnsi="Roboto" w:cs="Calibri"/>
-          <w:color w:val="A6A6A6"/>
-          <w:sz w:val="14"/>
-          <w:szCs w:val="14"/>
-          <w:lang w:val="en-US"/>
-        </w:rPr>
-        <w:t>is</w:t>
-      </w:r>
-      <w:r>
-        <w:rPr>
-          <w:rStyle w:val="tabchar"/>
-          <w:rFonts w:ascii="Roboto" w:hAnsi="Roboto" w:cs="Calibri"/>
           <w:color w:val="A6A6A6"/>
           <w:sz w:val="14"/>
           <w:szCs w:val="14"/>
@@ -858,82 +1045,7 @@
         </w:rPr>
         <w:t>Ryanair</w:t>
       </w:r>
-      <w:r>
-        <w:rPr>
-          <w:rStyle w:val="tabchar"/>
-          <w:rFonts w:ascii="Roboto" w:hAnsi="Roboto" w:cs="Calibri"/>
-          <w:color w:val="A6A6A6"/>
-          <w:sz w:val="14"/>
-          <w:szCs w:val="14"/>
-          <w:lang w:val="en-US"/>
-        </w:rPr>
-        <w:t>}</w:t>
-      </w:r>
-      <w:r>
-        <w:rPr>
-          <w:rStyle w:val="normaltextrun"/>
-          <w:rFonts w:ascii="Roboto" w:hAnsi="Roboto"/>
-          <w:color w:val="A6A6A6"/>
-          <w:sz w:val="14"/>
-          <w:szCs w:val="14"/>
-          <w:lang w:val="en-US"/>
-        </w:rPr>
-        <w:t xml:space="preserve"> </w:t>
-      </w:r>
-      <w:r>
-        <w:rPr>
-          <w:rStyle w:val="normaltextrun"/>
-          <w:rFonts w:ascii="Roboto" w:hAnsi="Roboto"/>
-          <w:color w:val="A6A6A6"/>
-          <w:sz w:val="14"/>
-          <w:szCs w:val="14"/>
-          <w:lang w:val="en-US"/>
-        </w:rPr>
-        <w:t>Ryanair</w:t>
-      </w:r>
-      <w:r>
-        <w:rPr>
-          <w:rStyle w:val="normaltextrun"/>
-          <w:rFonts w:ascii="Roboto" w:hAnsi="Roboto"/>
-          <w:color w:val="A6A6A6"/>
-          <w:sz w:val="14"/>
-          <w:szCs w:val="14"/>
-          <w:lang w:val="en-US"/>
-        </w:rPr>
-        <w:t xml:space="preserve"> </w:t>
-      </w:r>
-      <w:r>
-        <w:rPr>
-          <w:rStyle w:val="tabchar"/>
-          <w:rFonts w:ascii="Segoe UI Symbol" w:hAnsi="Segoe UI Symbol" w:cs="Segoe UI Symbol"/>
-          <w:b/>
-          <w:bCs/>
-          <w:lang w:val="en-US"/>
-        </w:rPr>
-        <w:t xml:space="preserve"> ☒</w:t>
-      </w:r>
-      <w:r>
-        <w:rPr>
-          <w:rStyle w:val="tabchar"/>
-          <w:rFonts w:ascii="Roboto" w:hAnsi="Roboto" w:cs="Calibri"/>
-          <w:color w:val="A6A6A6"/>
-          <w:sz w:val="14"/>
-          <w:szCs w:val="14"/>
-          <w:lang w:val="en-US"/>
-        </w:rPr>
-        <w:t>{/is</w:t>
-      </w:r>
-      <w:r>
-        <w:rPr>
-          <w:rStyle w:val="tabchar"/>
-          <w:rFonts w:ascii="Roboto" w:hAnsi="Roboto" w:cs="Calibri"/>
-          <w:color w:val="A6A6A6"/>
-          <w:sz w:val="14"/>
-          <w:szCs w:val="14"/>
-          <w:lang w:val="en-US"/>
-        </w:rPr>
-        <w:t>Ryanair</w:t>
-      </w:r>
+      <w:proofErr w:type="spellEnd"/>
       <w:r>
         <w:rPr>
           <w:rStyle w:val="tabchar"/>
@@ -1050,7 +1162,19 @@
           <w:sz w:val="14"/>
           <w:szCs w:val="14"/>
         </w:rPr>
-        <w:t xml:space="preserve">     </w:t>
+        <w:t xml:space="preserve">  </w:t>
+      </w:r>
+      <w:proofErr w:type="gramStart"/>
+      <w:r>
+        <w:rPr>
+          <w:rStyle w:val="normaltextrun"/>
+          <w:rFonts w:ascii="Roboto" w:hAnsi="Roboto" w:cs="Segoe UI"/>
+          <w:b/>
+          <w:bCs/>
+          <w:sz w:val="14"/>
+          <w:szCs w:val="14"/>
+        </w:rPr>
+        <w:t xml:space="preserve">   </w:t>
       </w:r>
       <w:r>
         <w:rPr>
@@ -1059,7 +1183,17 @@
           <w:sz w:val="18"/>
           <w:szCs w:val="18"/>
         </w:rPr>
-        <w:t>{supervisor}</w:t>
+        <w:t>{</w:t>
+      </w:r>
+      <w:proofErr w:type="gramEnd"/>
+      <w:r>
+        <w:rPr>
+          <w:rFonts w:ascii="Century Gothic" w:hAnsi="Century Gothic" w:cs="Tahoma"/>
+          <w:b/>
+          <w:sz w:val="18"/>
+          <w:szCs w:val="18"/>
+        </w:rPr>
+        <w:t>supervisor}</w:t>
       </w:r>
       <w:r>
         <w:rPr>
@@ -1275,9 +1409,96 @@
           <w:rFonts w:ascii="Roboto" w:hAnsi="Roboto" w:cs="Segoe UI"/>
           <w:sz w:val="14"/>
           <w:szCs w:val="14"/>
+        </w:rPr>
+        <w:t xml:space="preserve"> </w:t>
+      </w:r>
+      <w:r>
+        <w:rPr>
+          <w:rStyle w:val="normaltextrun"/>
+          <w:rFonts w:ascii="Roboto" w:hAnsi="Roboto" w:cs="Segoe UI"/>
+          <w:b/>
+          <w:bCs/>
+          <w:sz w:val="18"/>
+          <w:szCs w:val="18"/>
           <w:u w:val="single"/>
         </w:rPr>
-        <w:t xml:space="preserve">          </w:t>
+        <w:t>{</w:t>
+      </w:r>
+      <w:proofErr w:type="spellStart"/>
+      <w:proofErr w:type="gramStart"/>
+      <w:r>
+        <w:rPr>
+          <w:rStyle w:val="normaltextrun"/>
+          <w:rFonts w:ascii="Roboto" w:hAnsi="Roboto" w:cs="Segoe UI"/>
+          <w:b/>
+          <w:bCs/>
+          <w:sz w:val="18"/>
+          <w:szCs w:val="18"/>
+          <w:u w:val="single"/>
+        </w:rPr>
+        <w:t>peren</w:t>
+      </w:r>
+      <w:proofErr w:type="spellEnd"/>
+      <w:r>
+        <w:rPr>
+          <w:rStyle w:val="normaltextrun"/>
+          <w:rFonts w:ascii="Roboto" w:hAnsi="Roboto" w:cs="Segoe UI"/>
+          <w:b/>
+          <w:bCs/>
+          <w:sz w:val="18"/>
+          <w:szCs w:val="18"/>
+          <w:u w:val="single"/>
+        </w:rPr>
+        <w:t>}</w:t>
+      </w:r>
+      <w:r>
+        <w:rPr>
+          <w:rStyle w:val="normaltextrun"/>
+          <w:rFonts w:ascii="Roboto" w:hAnsi="Roboto" w:cs="Segoe UI"/>
+          <w:b/>
+          <w:bCs/>
+          <w:sz w:val="18"/>
+          <w:szCs w:val="18"/>
+          <w:u w:val="single"/>
+        </w:rPr>
+        <w:t xml:space="preserve"> </w:t>
+      </w:r>
+      <w:r>
+        <w:rPr>
+          <w:rStyle w:val="normaltextrun"/>
+          <w:rFonts w:ascii="Roboto" w:hAnsi="Roboto" w:cs="Segoe UI"/>
+          <w:b/>
+          <w:bCs/>
+          <w:sz w:val="18"/>
+          <w:szCs w:val="18"/>
+          <w:u w:val="single"/>
+        </w:rPr>
+        <w:t xml:space="preserve"> </w:t>
+      </w:r>
+      <w:r>
+        <w:rPr>
+          <w:rStyle w:val="normaltextrun"/>
+          <w:rFonts w:ascii="Roboto" w:hAnsi="Roboto" w:cs="Segoe UI"/>
+          <w:b/>
+          <w:bCs/>
+          <w:sz w:val="18"/>
+          <w:szCs w:val="18"/>
+          <w:u w:val="single"/>
+        </w:rPr>
+        <w:t xml:space="preserve"> </w:t>
+      </w:r>
+      <w:proofErr w:type="gramEnd"/>
+      <w:r>
+        <w:rPr>
+          <w:rStyle w:val="normaltextrun"/>
+          <w:rFonts w:ascii="Roboto" w:hAnsi="Roboto" w:cs="Segoe UI"/>
+          <w:b/>
+          <w:bCs/>
+          <w:sz w:val="18"/>
+          <w:szCs w:val="18"/>
+          <w:u w:val="single"/>
+        </w:rPr>
+        <w:t xml:space="preserve">  </w:t>
       </w:r>
       <w:r>
         <w:rPr>
@@ -1375,7 +1596,18 @@
           <w:sz w:val="18"/>
           <w:szCs w:val="18"/>
         </w:rPr>
-        <w:t>{inicio} – {fin}</w:t>
+        <w:t>{inicio} – {</w:t>
+      </w:r>
+      <w:proofErr w:type="gramStart"/>
+      <w:r>
+        <w:rPr>
+          <w:rFonts w:ascii="Century Gothic" w:hAnsi="Century Gothic" w:cs="Tahoma"/>
+          <w:b/>
+          <w:bCs/>
+          <w:sz w:val="18"/>
+          <w:szCs w:val="18"/>
+        </w:rPr>
+        <w:t>fin}</w:t>
       </w:r>
       <w:r>
         <w:rPr>
@@ -1384,7 +1616,17 @@
           <w:sz w:val="18"/>
           <w:szCs w:val="18"/>
         </w:rPr>
-        <w:t xml:space="preserve">       </w:t>
+        <w:t>   </w:t>
+      </w:r>
+      <w:proofErr w:type="gramEnd"/>
+      <w:r>
+        <w:rPr>
+          <w:rStyle w:val="normaltextrun"/>
+          <w:rFonts w:ascii="Roboto" w:hAnsi="Roboto" w:cs="Segoe UI"/>
+          <w:sz w:val="18"/>
+          <w:szCs w:val="18"/>
+        </w:rPr>
+        <w:t xml:space="preserve">    </w:t>
       </w:r>
       <w:r>
         <w:rPr>
@@ -1501,33 +1743,8 @@
           <w:bCs/>
           <w:sz w:val="20"/>
           <w:szCs w:val="20"/>
-          <w:lang w:val="en-US"/>
-        </w:rPr>
-        <w:t>{</w:t>
-      </w:r>
-      <w:r>
-        <w:rPr>
-          <w:rStyle w:val="tabchar"/>
-          <w:rFonts w:ascii="Segoe UI Symbol" w:hAnsi="Segoe UI Symbol" w:cs="Segoe UI Symbol"/>
-          <w:b/>
-          <w:bCs/>
-          <w:sz w:val="20"/>
-          <w:szCs w:val="20"/>
-          <w:lang w:val="en-US"/>
-        </w:rPr>
-        <w:t>impuntualidad</w:t>
-      </w:r>
-      <w:r>
-        <w:rPr>
-          <w:rStyle w:val="tabchar"/>
-          <w:rFonts w:ascii="Segoe UI Symbol" w:hAnsi="Segoe UI Symbol" w:cs="Segoe UI Symbol"/>
-          <w:b/>
-          <w:bCs/>
-          <w:sz w:val="20"/>
-          <w:szCs w:val="20"/>
-          <w:lang w:val="en-US"/>
-        </w:rPr>
-        <w:t>}</w:t>
+        </w:rPr>
+        <w:t>{impuntualidad}</w:t>
       </w:r>
       <w:r>
         <w:rPr>
@@ -1568,33 +1785,8 @@
           <w:bCs/>
           <w:sz w:val="20"/>
           <w:szCs w:val="20"/>
-          <w:lang w:val="en-US"/>
-        </w:rPr>
-        <w:t>{</w:t>
-      </w:r>
-      <w:r>
-        <w:rPr>
-          <w:rStyle w:val="tabchar"/>
-          <w:rFonts w:ascii="Segoe UI Symbol" w:hAnsi="Segoe UI Symbol" w:cs="Segoe UI Symbol"/>
-          <w:b/>
-          <w:bCs/>
-          <w:sz w:val="20"/>
-          <w:szCs w:val="20"/>
-          <w:lang w:val="en-US"/>
-        </w:rPr>
-        <w:t>retraso</w:t>
-      </w:r>
-      <w:r>
-        <w:rPr>
-          <w:rStyle w:val="tabchar"/>
-          <w:rFonts w:ascii="Segoe UI Symbol" w:hAnsi="Segoe UI Symbol" w:cs="Segoe UI Symbol"/>
-          <w:b/>
-          <w:bCs/>
-          <w:sz w:val="20"/>
-          <w:szCs w:val="20"/>
-          <w:lang w:val="en-US"/>
-        </w:rPr>
-        <w:t>}</w:t>
+        </w:rPr>
+        <w:t>{retraso}</w:t>
       </w:r>
       <w:r>
         <w:rPr>
@@ -1635,33 +1827,8 @@
           <w:bCs/>
           <w:sz w:val="20"/>
           <w:szCs w:val="20"/>
-          <w:lang w:val="en-US"/>
-        </w:rPr>
-        <w:t>{</w:t>
-      </w:r>
-      <w:r>
-        <w:rPr>
-          <w:rStyle w:val="tabchar"/>
-          <w:rFonts w:ascii="Segoe UI Symbol" w:hAnsi="Segoe UI Symbol" w:cs="Segoe UI Symbol"/>
-          <w:b/>
-          <w:bCs/>
-          <w:sz w:val="20"/>
-          <w:szCs w:val="20"/>
-          <w:lang w:val="en-US"/>
-        </w:rPr>
-        <w:t>ausencia</w:t>
-      </w:r>
-      <w:r>
-        <w:rPr>
-          <w:rStyle w:val="tabchar"/>
-          <w:rFonts w:ascii="Segoe UI Symbol" w:hAnsi="Segoe UI Symbol" w:cs="Segoe UI Symbol"/>
-          <w:b/>
-          <w:bCs/>
-          <w:sz w:val="20"/>
-          <w:szCs w:val="20"/>
-          <w:lang w:val="en-US"/>
-        </w:rPr>
-        <w:t>}</w:t>
+        </w:rPr>
+        <w:t>{ausencia}</w:t>
       </w:r>
       <w:r>
         <w:rPr>
@@ -1703,33 +1870,8 @@
           <w:bCs/>
           <w:sz w:val="20"/>
           <w:szCs w:val="20"/>
-          <w:lang w:val="en-US"/>
-        </w:rPr>
-        <w:t>{</w:t>
-      </w:r>
-      <w:r>
-        <w:rPr>
-          <w:rStyle w:val="tabchar"/>
-          <w:rFonts w:ascii="Segoe UI Symbol" w:hAnsi="Segoe UI Symbol" w:cs="Segoe UI Symbol"/>
-          <w:b/>
-          <w:bCs/>
-          <w:sz w:val="20"/>
-          <w:szCs w:val="20"/>
-          <w:lang w:val="en-US"/>
-        </w:rPr>
-        <w:t>otra</w:t>
-      </w:r>
-      <w:r>
-        <w:rPr>
-          <w:rStyle w:val="tabchar"/>
-          <w:rFonts w:ascii="Segoe UI Symbol" w:hAnsi="Segoe UI Symbol" w:cs="Segoe UI Symbol"/>
-          <w:b/>
-          <w:bCs/>
-          <w:sz w:val="20"/>
-          <w:szCs w:val="20"/>
-          <w:lang w:val="en-US"/>
-        </w:rPr>
-        <w:t>}</w:t>
+        </w:rPr>
+        <w:t>{otra}</w:t>
       </w:r>
       <w:r>
         <w:rPr>
@@ -1878,7 +2020,16 @@
           <w:sz w:val="18"/>
           <w:szCs w:val="18"/>
         </w:rPr>
-        <w:t>{fecha}</w:t>
+        <w:t>{</w:t>
+      </w:r>
+      <w:proofErr w:type="gramStart"/>
+      <w:r>
+        <w:rPr>
+          <w:rFonts w:ascii="Century Gothic" w:hAnsi="Century Gothic" w:cs="Tahoma"/>
+          <w:sz w:val="18"/>
+          <w:szCs w:val="18"/>
+        </w:rPr>
+        <w:t>fecha}</w:t>
       </w:r>
       <w:r>
         <w:rPr>
@@ -1887,7 +2038,17 @@
           <w:sz w:val="14"/>
           <w:szCs w:val="14"/>
         </w:rPr>
-        <w:t>                                </w:t>
+        <w:t>   </w:t>
+      </w:r>
+      <w:proofErr w:type="gramEnd"/>
+      <w:r>
+        <w:rPr>
+          <w:rStyle w:val="normaltextrun"/>
+          <w:rFonts w:ascii="Roboto" w:hAnsi="Roboto" w:cs="Segoe UI"/>
+          <w:sz w:val="14"/>
+          <w:szCs w:val="14"/>
+        </w:rPr>
+        <w:t>                             </w:t>
       </w:r>
       <w:r>
         <w:rPr>
@@ -2358,7 +2519,25 @@
           <w:sz w:val="14"/>
           <w:szCs w:val="14"/>
         </w:rPr>
-        <w:t xml:space="preserve">Azul Handling </w:t>
+        <w:t xml:space="preserve">Azul </w:t>
+      </w:r>
+      <w:proofErr w:type="spellStart"/>
+      <w:r>
+        <w:rPr>
+          <w:rFonts w:ascii="Roboto" w:hAnsi="Roboto"/>
+          <w:sz w:val="14"/>
+          <w:szCs w:val="14"/>
+        </w:rPr>
+        <w:t>Handling</w:t>
+      </w:r>
+      <w:proofErr w:type="spellEnd"/>
+      <w:r>
+        <w:rPr>
+          <w:rFonts w:ascii="Roboto" w:hAnsi="Roboto"/>
+          <w:sz w:val="14"/>
+          <w:szCs w:val="14"/>
+        </w:rPr>
+        <w:t xml:space="preserve"> </w:t>
       </w:r>
     </w:p>
     <w:p>
@@ -2457,7 +2636,25 @@
           <w:sz w:val="14"/>
           <w:szCs w:val="14"/>
         </w:rPr>
-        <w:t xml:space="preserve">Calle Migdia 37, 2 A </w:t>
+        <w:t xml:space="preserve">Calle </w:t>
+      </w:r>
+      <w:proofErr w:type="spellStart"/>
+      <w:r>
+        <w:rPr>
+          <w:rFonts w:ascii="Roboto" w:hAnsi="Roboto"/>
+          <w:sz w:val="14"/>
+          <w:szCs w:val="14"/>
+        </w:rPr>
+        <w:t>Migdia</w:t>
+      </w:r>
+      <w:proofErr w:type="spellEnd"/>
+      <w:r>
+        <w:rPr>
+          <w:rFonts w:ascii="Roboto" w:hAnsi="Roboto"/>
+          <w:sz w:val="14"/>
+          <w:szCs w:val="14"/>
+        </w:rPr>
+        <w:t xml:space="preserve"> 37, 2 A </w:t>
       </w:r>
     </w:p>
     <w:p>
@@ -2755,6 +2952,7 @@
         </w:rPr>
         <w:t xml:space="preserve"> </w:t>
       </w:r>
+      <w:proofErr w:type="spellStart"/>
       <w:r>
         <w:rPr>
           <w:rStyle w:val="normaltextrun"/>
@@ -2766,6 +2964,7 @@
         </w:rPr>
         <w:t>iHandling</w:t>
       </w:r>
+      <w:proofErr w:type="spellEnd"/>
       <w:r>
         <w:rPr>
           <w:rStyle w:val="tabchar"/>
@@ -2785,8 +2984,10 @@
           <w:szCs w:val="14"/>
           <w:lang w:val="en-US"/>
         </w:rPr>
-        <w:t>{/isIhandling}</w:t>
-      </w:r>
+        <w:t>{/</w:t>
+      </w:r>
+      <w:proofErr w:type="spellStart"/>
+      <w:proofErr w:type="gramStart"/>
       <w:r>
         <w:rPr>
           <w:rStyle w:val="tabchar"/>
@@ -2796,6 +2997,29 @@
           <w:szCs w:val="14"/>
           <w:lang w:val="en-US"/>
         </w:rPr>
+        <w:t>isIhandling</w:t>
+      </w:r>
+      <w:proofErr w:type="spellEnd"/>
+      <w:r>
+        <w:rPr>
+          <w:rStyle w:val="tabchar"/>
+          <w:rFonts w:ascii="Roboto" w:hAnsi="Roboto" w:cs="Calibri"/>
+          <w:color w:val="A6A6A6"/>
+          <w:sz w:val="14"/>
+          <w:szCs w:val="14"/>
+          <w:lang w:val="en-US"/>
+        </w:rPr>
+        <w:t>}</w:t>
+      </w:r>
+      <w:r>
+        <w:rPr>
+          <w:rStyle w:val="tabchar"/>
+          <w:rFonts w:ascii="Roboto" w:hAnsi="Roboto" w:cs="Calibri"/>
+          <w:color w:val="A6A6A6"/>
+          <w:sz w:val="14"/>
+          <w:szCs w:val="14"/>
+          <w:lang w:val="en-US"/>
+        </w:rPr>
         <w:t xml:space="preserve">  </w:t>
       </w:r>
       <w:r>
@@ -2809,6 +3033,7 @@
         </w:rPr>
         <w:t>{</w:t>
       </w:r>
+      <w:proofErr w:type="gramEnd"/>
       <w:r>
         <w:rPr>
           <w:rStyle w:val="tabchar"/>
@@ -2820,6 +3045,7 @@
         </w:rPr>
         <w:t>^</w:t>
       </w:r>
+      <w:proofErr w:type="spellStart"/>
       <w:r>
         <w:rPr>
           <w:rStyle w:val="tabchar"/>
@@ -2842,6 +3068,7 @@
         </w:rPr>
         <w:t>Ryanair</w:t>
       </w:r>
+      <w:proofErr w:type="spellEnd"/>
       <w:r>
         <w:rPr>
           <w:rStyle w:val="tabchar"/>
@@ -2915,8 +3142,9 @@
           <w:szCs w:val="14"/>
           <w:lang w:val="en-US"/>
         </w:rPr>
-        <w:t>{/is</w:t>
-      </w:r>
+        <w:t>{/</w:t>
+      </w:r>
+      <w:proofErr w:type="spellStart"/>
       <w:r>
         <w:rPr>
           <w:rStyle w:val="tabchar"/>
@@ -2926,8 +3154,20 @@
           <w:szCs w:val="14"/>
           <w:lang w:val="en-US"/>
         </w:rPr>
+        <w:t>is</w:t>
+      </w:r>
+      <w:r>
+        <w:rPr>
+          <w:rStyle w:val="tabchar"/>
+          <w:rFonts w:ascii="Roboto" w:hAnsi="Roboto" w:cs="Calibri"/>
+          <w:color w:val="A6A6A6"/>
+          <w:sz w:val="14"/>
+          <w:szCs w:val="14"/>
+          <w:lang w:val="en-US"/>
+        </w:rPr>
         <w:t>Ryanair</w:t>
       </w:r>
+      <w:proofErr w:type="spellEnd"/>
       <w:r>
         <w:rPr>
           <w:rStyle w:val="tabchar"/>
@@ -2995,8 +3235,9 @@
           <w:szCs w:val="14"/>
           <w:lang w:val="en-US"/>
         </w:rPr>
-        <w:t>{^isIhandling}</w:t>
-      </w:r>
+        <w:t>{^</w:t>
+      </w:r>
+      <w:proofErr w:type="spellStart"/>
       <w:r>
         <w:rPr>
           <w:rStyle w:val="tabchar"/>
@@ -3006,8 +3247,32 @@
           <w:szCs w:val="14"/>
           <w:lang w:val="en-US"/>
         </w:rPr>
+        <w:t>isIhandling</w:t>
+      </w:r>
+      <w:proofErr w:type="spellEnd"/>
+      <w:r>
+        <w:rPr>
+          <w:rStyle w:val="tabchar"/>
+          <w:rFonts w:ascii="Roboto" w:hAnsi="Roboto" w:cs="Calibri"/>
+          <w:color w:val="A6A6A6"/>
+          <w:sz w:val="14"/>
+          <w:szCs w:val="14"/>
+          <w:lang w:val="en-US"/>
+        </w:rPr>
+        <w:t>}</w:t>
+      </w:r>
+      <w:r>
+        <w:rPr>
+          <w:rStyle w:val="tabchar"/>
+          <w:rFonts w:ascii="Roboto" w:hAnsi="Roboto" w:cs="Calibri"/>
+          <w:color w:val="A6A6A6"/>
+          <w:sz w:val="14"/>
+          <w:szCs w:val="14"/>
+          <w:lang w:val="en-US"/>
+        </w:rPr>
         <w:t xml:space="preserve"> </w:t>
       </w:r>
+      <w:proofErr w:type="spellStart"/>
       <w:r>
         <w:rPr>
           <w:rStyle w:val="normaltextrun"/>
@@ -3019,6 +3284,7 @@
         </w:rPr>
         <w:t>iHandling</w:t>
       </w:r>
+      <w:proofErr w:type="spellEnd"/>
       <w:r>
         <w:rPr>
           <w:rStyle w:val="tabchar"/>
@@ -3038,8 +3304,10 @@
           <w:szCs w:val="14"/>
           <w:lang w:val="en-US"/>
         </w:rPr>
-        <w:t>{/isIhandling}</w:t>
-      </w:r>
+        <w:t>{/</w:t>
+      </w:r>
+      <w:proofErr w:type="spellStart"/>
+      <w:proofErr w:type="gramStart"/>
       <w:r>
         <w:rPr>
           <w:rStyle w:val="tabchar"/>
@@ -3049,6 +3317,29 @@
           <w:szCs w:val="14"/>
           <w:lang w:val="en-US"/>
         </w:rPr>
+        <w:t>isIhandling</w:t>
+      </w:r>
+      <w:proofErr w:type="spellEnd"/>
+      <w:r>
+        <w:rPr>
+          <w:rStyle w:val="tabchar"/>
+          <w:rFonts w:ascii="Roboto" w:hAnsi="Roboto" w:cs="Calibri"/>
+          <w:color w:val="A6A6A6"/>
+          <w:sz w:val="14"/>
+          <w:szCs w:val="14"/>
+          <w:lang w:val="en-US"/>
+        </w:rPr>
+        <w:t>}</w:t>
+      </w:r>
+      <w:r>
+        <w:rPr>
+          <w:rStyle w:val="tabchar"/>
+          <w:rFonts w:ascii="Roboto" w:hAnsi="Roboto" w:cs="Calibri"/>
+          <w:color w:val="A6A6A6"/>
+          <w:sz w:val="14"/>
+          <w:szCs w:val="14"/>
+          <w:lang w:val="en-US"/>
+        </w:rPr>
         <w:t xml:space="preserve"> </w:t>
       </w:r>
       <w:r>
@@ -3061,6 +3352,7 @@
         </w:rPr>
         <w:t xml:space="preserve">  </w:t>
       </w:r>
+      <w:proofErr w:type="gramEnd"/>
       <w:r>
         <w:rPr>
           <w:rStyle w:val="tabchar"/>
@@ -3168,8 +3460,9 @@
           <w:szCs w:val="14"/>
           <w:lang w:val="en-US"/>
         </w:rPr>
-        <w:t>{/is</w:t>
-      </w:r>
+        <w:t>{/</w:t>
+      </w:r>
+      <w:proofErr w:type="spellStart"/>
       <w:r>
         <w:rPr>
           <w:rStyle w:val="tabchar"/>
@@ -3179,8 +3472,20 @@
           <w:szCs w:val="14"/>
           <w:lang w:val="en-US"/>
         </w:rPr>
+        <w:t>is</w:t>
+      </w:r>
+      <w:r>
+        <w:rPr>
+          <w:rStyle w:val="tabchar"/>
+          <w:rFonts w:ascii="Roboto" w:hAnsi="Roboto" w:cs="Calibri"/>
+          <w:color w:val="A6A6A6"/>
+          <w:sz w:val="14"/>
+          <w:szCs w:val="14"/>
+          <w:lang w:val="en-US"/>
+        </w:rPr>
         <w:t>Ryanair</w:t>
       </w:r>
+      <w:proofErr w:type="spellEnd"/>
       <w:r>
         <w:rPr>
           <w:rStyle w:val="tabchar"/>
@@ -3304,7 +3609,17 @@
           <w:szCs w:val="14"/>
           <w:lang w:val="es-ES"/>
         </w:rPr>
-        <w:t xml:space="preserve">     </w:t>
+        <w:t xml:space="preserve">  </w:t>
+      </w:r>
+      <w:proofErr w:type="gramStart"/>
+      <w:r>
+        <w:rPr>
+          <w:rFonts w:ascii="Roboto" w:eastAsia="Times New Roman" w:hAnsi="Roboto" w:cs="Calibri Light"/>
+          <w:sz w:val="14"/>
+          <w:szCs w:val="14"/>
+          <w:lang w:val="es-ES"/>
+        </w:rPr>
+        <w:t xml:space="preserve">   </w:t>
       </w:r>
       <w:r>
         <w:rPr>
@@ -3314,7 +3629,18 @@
           <w:szCs w:val="18"/>
           <w:lang w:val="es-ES"/>
         </w:rPr>
-        <w:t>{supervisor}</w:t>
+        <w:t>{</w:t>
+      </w:r>
+      <w:proofErr w:type="gramEnd"/>
+      <w:r>
+        <w:rPr>
+          <w:rFonts w:ascii="Century Gothic" w:hAnsi="Century Gothic" w:cs="Tahoma"/>
+          <w:b/>
+          <w:sz w:val="18"/>
+          <w:szCs w:val="18"/>
+          <w:lang w:val="es-ES"/>
+        </w:rPr>
+        <w:t>supervisor}</w:t>
       </w:r>
       <w:r>
         <w:rPr>
@@ -3512,10 +3838,85 @@
           <w:rFonts w:ascii="Roboto" w:eastAsia="Times New Roman" w:hAnsi="Roboto" w:cs="Calibri Light"/>
           <w:sz w:val="14"/>
           <w:szCs w:val="14"/>
+          <w:lang w:val="es-ES"/>
+        </w:rPr>
+        <w:t xml:space="preserve"> </w:t>
+      </w:r>
+      <w:r>
+        <w:rPr>
+          <w:rStyle w:val="normaltextrun"/>
+          <w:rFonts w:ascii="Roboto" w:hAnsi="Roboto" w:cs="Segoe UI"/>
+          <w:b/>
+          <w:bCs/>
+          <w:sz w:val="18"/>
+          <w:szCs w:val="18"/>
           <w:u w:val="single"/>
-          <w:lang w:val="es-ES"/>
-        </w:rPr>
-        <w:t xml:space="preserve">           </w:t>
+        </w:rPr>
+        <w:t>{</w:t>
+      </w:r>
+      <w:proofErr w:type="spellStart"/>
+      <w:proofErr w:type="gramStart"/>
+      <w:r>
+        <w:rPr>
+          <w:rStyle w:val="normaltextrun"/>
+          <w:rFonts w:ascii="Roboto" w:hAnsi="Roboto" w:cs="Segoe UI"/>
+          <w:b/>
+          <w:bCs/>
+          <w:sz w:val="18"/>
+          <w:szCs w:val="18"/>
+          <w:u w:val="single"/>
+        </w:rPr>
+        <w:t>peren</w:t>
+      </w:r>
+      <w:proofErr w:type="spellEnd"/>
+      <w:r>
+        <w:rPr>
+          <w:rStyle w:val="normaltextrun"/>
+          <w:rFonts w:ascii="Roboto" w:hAnsi="Roboto" w:cs="Segoe UI"/>
+          <w:b/>
+          <w:bCs/>
+          <w:sz w:val="18"/>
+          <w:szCs w:val="18"/>
+          <w:u w:val="single"/>
+        </w:rPr>
+        <w:t>}</w:t>
+      </w:r>
+      <w:r>
+        <w:rPr>
+          <w:rStyle w:val="normaltextrun"/>
+          <w:rFonts w:ascii="Roboto" w:hAnsi="Roboto" w:cs="Segoe UI"/>
+          <w:b/>
+          <w:bCs/>
+          <w:sz w:val="18"/>
+          <w:szCs w:val="18"/>
+          <w:u w:val="single"/>
+        </w:rPr>
+        <w:t xml:space="preserve">   </w:t>
+      </w:r>
+      <w:proofErr w:type="gramEnd"/>
+      <w:r>
+        <w:rPr>
+          <w:rStyle w:val="normaltextrun"/>
+          <w:rFonts w:ascii="Roboto" w:hAnsi="Roboto" w:cs="Segoe UI"/>
+          <w:b/>
+          <w:bCs/>
+          <w:sz w:val="18"/>
+          <w:szCs w:val="18"/>
+          <w:u w:val="single"/>
+        </w:rPr>
+        <w:t xml:space="preserve"> </w:t>
+      </w:r>
+      <w:r>
+        <w:rPr>
+          <w:rStyle w:val="normaltextrun"/>
+          <w:rFonts w:ascii="Roboto" w:hAnsi="Roboto" w:cs="Segoe UI"/>
+          <w:b/>
+          <w:bCs/>
+          <w:sz w:val="18"/>
+          <w:szCs w:val="18"/>
+          <w:u w:val="single"/>
+        </w:rPr>
+        <w:t xml:space="preserve"> </w:t>
       </w:r>
       <w:r>
         <w:rPr>
@@ -3599,26 +4000,9 @@
           <w:szCs w:val="18"/>
           <w:lang w:val="es-ES"/>
         </w:rPr>
-        <w:t>{inicio} – {fin}</w:t>
-      </w:r>
-      <w:r>
-        <w:rPr>
-          <w:rFonts w:ascii="Roboto" w:eastAsia="Times New Roman" w:hAnsi="Roboto" w:cs="Calibri Light"/>
-          <w:sz w:val="14"/>
-          <w:szCs w:val="14"/>
-          <w:lang w:val="es-ES"/>
-        </w:rPr>
-        <w:t>                                     Turno realizado:</w:t>
-      </w:r>
-      <w:r>
-        <w:rPr>
-          <w:rFonts w:ascii="Roboto" w:eastAsia="Times New Roman" w:hAnsi="Roboto" w:cs="Calibri Light"/>
-          <w:sz w:val="14"/>
-          <w:szCs w:val="14"/>
-          <w:lang w:val="es-ES"/>
-        </w:rPr>
-        <w:t xml:space="preserve"> </w:t>
-      </w:r>
+        <w:t>{inicio} – {</w:t>
+      </w:r>
+      <w:proofErr w:type="gramStart"/>
       <w:r>
         <w:rPr>
           <w:rFonts w:ascii="Century Gothic" w:hAnsi="Century Gothic" w:cs="Tahoma"/>
@@ -3628,6 +4012,45 @@
           <w:szCs w:val="18"/>
           <w:lang w:val="es-ES"/>
         </w:rPr>
+        <w:t>fin}</w:t>
+      </w:r>
+      <w:r>
+        <w:rPr>
+          <w:rFonts w:ascii="Roboto" w:eastAsia="Times New Roman" w:hAnsi="Roboto" w:cs="Calibri Light"/>
+          <w:sz w:val="14"/>
+          <w:szCs w:val="14"/>
+          <w:lang w:val="es-ES"/>
+        </w:rPr>
+        <w:t>   </w:t>
+      </w:r>
+      <w:proofErr w:type="gramEnd"/>
+      <w:r>
+        <w:rPr>
+          <w:rFonts w:ascii="Roboto" w:eastAsia="Times New Roman" w:hAnsi="Roboto" w:cs="Calibri Light"/>
+          <w:sz w:val="14"/>
+          <w:szCs w:val="14"/>
+          <w:lang w:val="es-ES"/>
+        </w:rPr>
+        <w:t>                                  Turno realizado:</w:t>
+      </w:r>
+      <w:r>
+        <w:rPr>
+          <w:rFonts w:ascii="Roboto" w:eastAsia="Times New Roman" w:hAnsi="Roboto" w:cs="Calibri Light"/>
+          <w:sz w:val="14"/>
+          <w:szCs w:val="14"/>
+          <w:lang w:val="es-ES"/>
+        </w:rPr>
+        <w:t xml:space="preserve"> </w:t>
+      </w:r>
+      <w:r>
+        <w:rPr>
+          <w:rFonts w:ascii="Century Gothic" w:hAnsi="Century Gothic" w:cs="Tahoma"/>
+          <w:b/>
+          <w:bCs/>
+          <w:sz w:val="18"/>
+          <w:szCs w:val="18"/>
+          <w:lang w:val="es-ES"/>
+        </w:rPr>
         <w:t>{inicio} – {salida}</w:t>
       </w:r>
       <w:r>
@@ -3778,7 +4201,7 @@
           <w:b/>
           <w:bCs/>
           <w:sz w:val="20"/>
-          <w:lang w:val="en-US"/>
+          <w:lang w:val="es-ES"/>
         </w:rPr>
         <w:t>{ausencia}</w:t>
       </w:r>
@@ -3809,7 +4232,7 @@
           <w:b/>
           <w:bCs/>
           <w:sz w:val="20"/>
-          <w:lang w:val="en-US"/>
+          <w:lang w:val="es-ES"/>
         </w:rPr>
         <w:t>{otra}</w:t>
       </w:r>
@@ -3939,7 +4362,17 @@
           <w:szCs w:val="14"/>
           <w:lang w:val="es-ES"/>
         </w:rPr>
-        <w:t>Fecha y firma trabajador </w:t>
+        <w:t xml:space="preserve">Fecha y firma </w:t>
+      </w:r>
+      <w:proofErr w:type="gramStart"/>
+      <w:r>
+        <w:rPr>
+          <w:rFonts w:ascii="Roboto" w:eastAsia="Times New Roman" w:hAnsi="Roboto" w:cs="Calibri Light"/>
+          <w:sz w:val="14"/>
+          <w:szCs w:val="14"/>
+          <w:lang w:val="es-ES"/>
+        </w:rPr>
+        <w:t>trabajador </w:t>
       </w:r>
       <w:r>
         <w:rPr>
@@ -3957,7 +4390,17 @@
           <w:szCs w:val="18"/>
           <w:lang w:val="es-ES"/>
         </w:rPr>
-        <w:t>{fecha}</w:t>
+        <w:t>{</w:t>
+      </w:r>
+      <w:proofErr w:type="gramEnd"/>
+      <w:r>
+        <w:rPr>
+          <w:rFonts w:ascii="Century Gothic" w:hAnsi="Century Gothic" w:cs="Tahoma"/>
+          <w:sz w:val="18"/>
+          <w:szCs w:val="18"/>
+          <w:lang w:val="es-ES"/>
+        </w:rPr>
+        <w:t>fecha}</w:t>
       </w:r>
       <w:r>
         <w:rPr>
@@ -4132,6 +4575,7 @@
                             </w:rPr>
                             <w:t xml:space="preserve"> </w:t>
                           </w:r>
+                          <w:proofErr w:type="spellStart"/>
                           <w:r>
                             <w:rPr>
                               <w:rFonts w:ascii="Roboto" w:hAnsi="Roboto"/>
@@ -4142,6 +4586,7 @@
                             </w:rPr>
                             <w:t>Handling</w:t>
                           </w:r>
+                          <w:proofErr w:type="spellEnd"/>
                           <w:r>
                             <w:rPr>
                               <w:rFonts w:ascii="Roboto" w:hAnsi="Roboto"/>
@@ -4216,6 +4661,7 @@
                             </w:rPr>
                             <w:t xml:space="preserve"> </w:t>
                           </w:r>
+                          <w:proofErr w:type="spellStart"/>
                           <w:r>
                             <w:rPr>
                               <w:rFonts w:ascii="Roboto" w:hAnsi="Roboto"/>
@@ -4226,6 +4672,7 @@
                             </w:rPr>
                             <w:t>iHandling</w:t>
                           </w:r>
+                          <w:proofErr w:type="spellEnd"/>
                           <w:r>
                             <w:rPr>
                               <w:rFonts w:ascii="Roboto" w:hAnsi="Roboto"/>
@@ -4237,6 +4684,7 @@
                             </w:rPr>
                             <w:t xml:space="preserve"> </w:t>
                           </w:r>
+                          <w:proofErr w:type="spellStart"/>
                           <w:r>
                             <w:rPr>
                               <w:rFonts w:ascii="Roboto" w:hAnsi="Roboto"/>
@@ -4247,6 +4695,7 @@
                             </w:rPr>
                             <w:t>Aviation</w:t>
                           </w:r>
+                          <w:proofErr w:type="spellEnd"/>
                           <w:r>
                             <w:rPr>
                               <w:rFonts w:ascii="Roboto" w:hAnsi="Roboto"/>
@@ -4279,6 +4728,7 @@
                             </w:rPr>
                             <w:t xml:space="preserve"> </w:t>
                           </w:r>
+                          <w:proofErr w:type="spellStart"/>
                           <w:r>
                             <w:rPr>
                               <w:rFonts w:ascii="Roboto" w:hAnsi="Roboto"/>
@@ -4287,8 +4737,20 @@
                               <w:sz w:val="14"/>
                               <w:lang w:val="es-ES"/>
                             </w:rPr>
-                            <w:t xml:space="preserve">Airports </w:t>
+                            <w:t>Airports</w:t>
                           </w:r>
+                          <w:proofErr w:type="spellEnd"/>
+                          <w:r>
+                            <w:rPr>
+                              <w:rFonts w:ascii="Roboto" w:hAnsi="Roboto"/>
+                              <w:iCs/>
+                              <w:color w:val="001F5F"/>
+                              <w:sz w:val="14"/>
+                              <w:lang w:val="es-ES"/>
+                            </w:rPr>
+                            <w:t xml:space="preserve"> </w:t>
+                          </w:r>
+                          <w:proofErr w:type="gramStart"/>
                           <w:r>
                             <w:rPr>
                               <w:rFonts w:ascii="Roboto" w:hAnsi="Roboto"/>
@@ -4332,6 +4794,7 @@
                             </w:rPr>
                             <w:t>&amp;</w:t>
                           </w:r>
+                          <w:proofErr w:type="gramEnd"/>
                           <w:r>
                             <w:rPr>
                               <w:rFonts w:ascii="Roboto" w:hAnsi="Roboto"/>

</xml_diff>